<commit_message>
add emerging tech quiz template
</commit_message>
<xml_diff>
--- a/bcis1305/EmergingTechQuiz-template2018.docx
+++ b/bcis1305/EmergingTechQuiz-template2018.docx
@@ -69,15 +69,61 @@
     </w:p>
     <w:p>
       <w:r>
-        <w:t xml:space="preserve">Based on your recent research and learning </w:t>
-      </w:r>
-      <w:proofErr w:type="gramStart"/>
-      <w:r>
-        <w:t>in the area of</w:t>
-      </w:r>
-      <w:proofErr w:type="gramEnd"/>
-      <w:r>
-        <w:t xml:space="preserve"> Emerging Technology, answer the following questions completely and concisely.  </w:t>
+        <w:t xml:space="preserve">Based on your recent research </w:t>
+      </w:r>
+      <w:r>
+        <w:t xml:space="preserve">of </w:t>
+      </w:r>
+      <w:r>
+        <w:t xml:space="preserve">Emerging Technology, </w:t>
+      </w:r>
+      <w:r>
+        <w:t xml:space="preserve">provide your complete and concise </w:t>
+      </w:r>
+      <w:r>
+        <w:t>answer</w:t>
+      </w:r>
+      <w:r>
+        <w:t xml:space="preserve"> to</w:t>
+      </w:r>
+      <w:r>
+        <w:t xml:space="preserve"> </w:t>
+      </w:r>
+      <w:r>
+        <w:t xml:space="preserve">each of </w:t>
+      </w:r>
+      <w:r>
+        <w:t xml:space="preserve">the following </w:t>
+      </w:r>
+      <w:r>
+        <w:t xml:space="preserve">questions.  </w:t>
+      </w:r>
+    </w:p>
+    <w:p/>
+    <w:p>
+      <w:r>
+        <w:t xml:space="preserve">Save your completed quiz file </w:t>
+      </w:r>
+      <w:r>
+        <w:t>as a Word .docx file with a filename that follows the naming convention: EmergingTech</w:t>
+      </w:r>
+      <w:r>
+        <w:t>Quiz</w:t>
+      </w:r>
+      <w:r>
+        <w:t>-AB.docx where the last tw</w:t>
+      </w:r>
+      <w:r>
+        <w:t xml:space="preserve">o letters (AB) are your initial.  </w:t>
+      </w:r>
+      <w:r>
+        <w:t>Upload th</w:t>
+      </w:r>
+      <w:r>
+        <w:t>is .d</w:t>
+      </w:r>
+      <w:r>
+        <w:t>ocx file to the related SIMnet assignment by the designated Due Date.</w:t>
       </w:r>
     </w:p>
     <w:p>
@@ -108,22 +154,9 @@
         </w:numPr>
       </w:pPr>
       <w:r>
-        <w:fldChar w:fldCharType="begin"/>
-      </w:r>
-      <w:r>
-        <w:instrText xml:space="preserve"> HYPERLINK "javascript://" </w:instrText>
-      </w:r>
-      <w:r>
-        <w:fldChar w:fldCharType="separate"/>
-      </w:r>
-      <w:r>
         <w:t>How are lasers used to perform 3D scanning?</w:t>
       </w:r>
-      <w:r>
-        <w:fldChar w:fldCharType="end"/>
-      </w:r>
     </w:p>
-    <w:p/>
     <w:p/>
     <w:p/>
     <w:p/>
@@ -138,15 +171,21 @@
       <w:r>
         <w:t xml:space="preserve"> </w:t>
       </w:r>
-      <w:hyperlink r:id="rId8" w:history="1">
-        <w:r>
-          <w:t>What material is Google's low-cost VR headset made of and how does it work?</w:t>
-        </w:r>
-      </w:hyperlink>
+      <w:r>
+        <w:t>What material is Google's low-cost VR headset made of and how does it work?</w:t>
+      </w:r>
     </w:p>
     <w:p/>
-    <w:p/>
-    <w:p/>
+    <w:p>
+      <w:pPr>
+        <w:tabs>
+          <w:tab w:val="left" w:pos="7385"/>
+        </w:tabs>
+      </w:pPr>
+      <w:r>
+        <w:tab/>
+      </w:r>
+    </w:p>
     <w:p/>
     <w:p>
       <w:pPr>
@@ -156,14 +195,10 @@
           <w:numId w:val="3"/>
         </w:numPr>
       </w:pPr>
-      <w:hyperlink r:id="rId9" w:history="1">
-        <w:r>
-          <w:t>What material is Google's low-cost VR headset made of and how does it work?</w:t>
-        </w:r>
-      </w:hyperlink>
+      <w:r>
+        <w:t>What material is Google's low-cost VR headset made of and how does it work?</w:t>
+      </w:r>
     </w:p>
-    <w:p/>
-    <w:p/>
     <w:p/>
     <w:p/>
     <w:p/>
@@ -175,13 +210,33 @@
           <w:numId w:val="3"/>
         </w:numPr>
       </w:pPr>
-      <w:hyperlink r:id="rId10" w:history="1">
-        <w:r>
-          <w:t>How are Digital Assistants (e.g., Cortana or Alexa) related to Search Engines and what impact are these Assistants having on the Search Engines?</w:t>
-        </w:r>
-      </w:hyperlink>
+      <w:r>
+        <w:t>How are Digit</w:t>
+      </w:r>
+      <w:r>
+        <w:t xml:space="preserve">al Assistants (e.g., Amazon </w:t>
+      </w:r>
+      <w:r>
+        <w:t>Alexa</w:t>
+      </w:r>
+      <w:r>
+        <w:t>, Google Assistant, Microsoft Cortana</w:t>
+      </w:r>
+      <w:r>
+        <w:t>, etc.</w:t>
+      </w:r>
+      <w:bookmarkStart w:id="6" w:name="_GoBack"/>
+      <w:bookmarkEnd w:id="6"/>
+      <w:r>
+        <w:t>) related to Search Engines</w:t>
+      </w:r>
+      <w:r>
+        <w:t xml:space="preserve"> (Google, Bing, etc.)</w:t>
+      </w:r>
+      <w:r>
+        <w:t xml:space="preserve"> and what impact are these Assistants having on the Search Engines?</w:t>
+      </w:r>
     </w:p>
-    <w:p/>
     <w:p/>
     <w:bookmarkEnd w:id="2"/>
     <w:bookmarkEnd w:id="3"/>
@@ -189,12 +244,7 @@
     <w:bookmarkEnd w:id="5"/>
     <w:p/>
     <w:sectPr>
-      <w:headerReference w:type="even" r:id="rId11"/>
-      <w:headerReference w:type="default" r:id="rId12"/>
-      <w:footerReference w:type="even" r:id="rId13"/>
-      <w:footerReference w:type="default" r:id="rId14"/>
-      <w:headerReference w:type="first" r:id="rId15"/>
-      <w:footerReference w:type="first" r:id="rId16"/>
+      <w:footerReference w:type="default" r:id="rId8"/>
       <w:pgSz w:w="12240" w:h="15840"/>
       <w:pgMar w:top="1440" w:right="1440" w:bottom="1440" w:left="1440" w:header="720" w:footer="720" w:gutter="0"/>
       <w:cols w:space="720"/>
@@ -224,16 +274,6 @@
 </file>
 
 <file path=word/footer1.xml><?xml version="1.0" encoding="utf-8"?>
-<w:ftr xmlns:wpc="http://schemas.microsoft.com/office/word/2010/wordprocessingCanvas" xmlns:mo="http://schemas.microsoft.com/office/mac/office/2008/main" xmlns:mc="http://schemas.openxmlformats.org/markup-compatibility/2006" xmlns:mv="urn:schemas-microsoft-com:mac:vml" xmlns:o="urn:schemas-microsoft-com:office:office" xmlns:r="http://schemas.openxmlformats.org/officeDocument/2006/relationships" xmlns:m="http://schemas.openxmlformats.org/officeDocument/2006/math" xmlns:v="urn:schemas-microsoft-com:vml" xmlns:wp14="http://schemas.microsoft.com/office/word/2010/wordprocessingDrawing" xmlns:wp="http://schemas.openxmlformats.org/drawingml/2006/wordprocessingDrawing" xmlns:w10="urn:schemas-microsoft-com:office:word" xmlns:w="http://schemas.openxmlformats.org/wordprocessingml/2006/main" xmlns:w14="http://schemas.microsoft.com/office/word/2010/wordml" xmlns:w15="http://schemas.microsoft.com/office/word/2012/wordml" xmlns:wpg="http://schemas.microsoft.com/office/word/2010/wordprocessingGroup" xmlns:wpi="http://schemas.microsoft.com/office/word/2010/wordprocessingInk" xmlns:wne="http://schemas.microsoft.com/office/word/2006/wordml" xmlns:wps="http://schemas.microsoft.com/office/word/2010/wordprocessingShape" mc:Ignorable="w14 w15 wp14">
-  <w:p>
-    <w:pPr>
-      <w:pStyle w:val="Footer"/>
-    </w:pPr>
-  </w:p>
-</w:ftr>
-</file>
-
-<file path=word/footer2.xml><?xml version="1.0" encoding="utf-8"?>
 <w:ftr xmlns:wpc="http://schemas.microsoft.com/office/word/2010/wordprocessingCanvas" xmlns:mo="http://schemas.microsoft.com/office/mac/office/2008/main" xmlns:mc="http://schemas.openxmlformats.org/markup-compatibility/2006" xmlns:mv="urn:schemas-microsoft-com:mac:vml" xmlns:o="urn:schemas-microsoft-com:office:office" xmlns:r="http://schemas.openxmlformats.org/officeDocument/2006/relationships" xmlns:m="http://schemas.openxmlformats.org/officeDocument/2006/math" xmlns:v="urn:schemas-microsoft-com:vml" xmlns:wp14="http://schemas.microsoft.com/office/word/2010/wordprocessingDrawing" xmlns:wp="http://schemas.openxmlformats.org/drawingml/2006/wordprocessingDrawing" xmlns:w10="urn:schemas-microsoft-com:office:word" xmlns:w="http://schemas.openxmlformats.org/wordprocessingml/2006/main" xmlns:w14="http://schemas.microsoft.com/office/word/2010/wordml" xmlns:w15="http://schemas.microsoft.com/office/word/2012/wordml" xmlns:wpg="http://schemas.microsoft.com/office/word/2010/wordprocessingGroup" xmlns:wpi="http://schemas.microsoft.com/office/word/2010/wordprocessingInk" xmlns:wne="http://schemas.microsoft.com/office/word/2006/wordml" xmlns:wps="http://schemas.microsoft.com/office/word/2010/wordprocessingShape" mc:Ignorable="w14 w15 wp14">
   <w:p>
     <w:pPr>
@@ -264,16 +304,11 @@
       <w:ptab w:relativeTo="margin" w:alignment="center" w:leader="none"/>
     </w:r>
     <w:r>
-      <w:t xml:space="preserve">Emerging </w:t>
-    </w:r>
-    <w:r>
-      <w:t>Tech</w:t>
+      <w:t>Emerging Tech</w:t>
     </w:r>
     <w:r>
       <w:t>nology</w:t>
     </w:r>
-    <w:bookmarkStart w:id="6" w:name="_GoBack"/>
-    <w:bookmarkEnd w:id="6"/>
     <w:r>
       <w:t xml:space="preserve"> </w:t>
     </w:r>
@@ -290,16 +325,6 @@
 </w:ftr>
 </file>
 
-<file path=word/footer3.xml><?xml version="1.0" encoding="utf-8"?>
-<w:ftr xmlns:wpc="http://schemas.microsoft.com/office/word/2010/wordprocessingCanvas" xmlns:mo="http://schemas.microsoft.com/office/mac/office/2008/main" xmlns:mc="http://schemas.openxmlformats.org/markup-compatibility/2006" xmlns:mv="urn:schemas-microsoft-com:mac:vml" xmlns:o="urn:schemas-microsoft-com:office:office" xmlns:r="http://schemas.openxmlformats.org/officeDocument/2006/relationships" xmlns:m="http://schemas.openxmlformats.org/officeDocument/2006/math" xmlns:v="urn:schemas-microsoft-com:vml" xmlns:wp14="http://schemas.microsoft.com/office/word/2010/wordprocessingDrawing" xmlns:wp="http://schemas.openxmlformats.org/drawingml/2006/wordprocessingDrawing" xmlns:w10="urn:schemas-microsoft-com:office:word" xmlns:w="http://schemas.openxmlformats.org/wordprocessingml/2006/main" xmlns:w14="http://schemas.microsoft.com/office/word/2010/wordml" xmlns:w15="http://schemas.microsoft.com/office/word/2012/wordml" xmlns:wpg="http://schemas.microsoft.com/office/word/2010/wordprocessingGroup" xmlns:wpi="http://schemas.microsoft.com/office/word/2010/wordprocessingInk" xmlns:wne="http://schemas.microsoft.com/office/word/2006/wordml" xmlns:wps="http://schemas.microsoft.com/office/word/2010/wordprocessingShape" mc:Ignorable="w14 w15 wp14">
-  <w:p>
-    <w:pPr>
-      <w:pStyle w:val="Footer"/>
-    </w:pPr>
-  </w:p>
-</w:ftr>
-</file>
-
 <file path=word/footnotes.xml><?xml version="1.0" encoding="utf-8"?>
 <w:footnotes xmlns:wpc="http://schemas.microsoft.com/office/word/2010/wordprocessingCanvas" xmlns:mo="http://schemas.microsoft.com/office/mac/office/2008/main" xmlns:mc="http://schemas.openxmlformats.org/markup-compatibility/2006" xmlns:mv="urn:schemas-microsoft-com:mac:vml" xmlns:o="urn:schemas-microsoft-com:office:office" xmlns:r="http://schemas.openxmlformats.org/officeDocument/2006/relationships" xmlns:m="http://schemas.openxmlformats.org/officeDocument/2006/math" xmlns:v="urn:schemas-microsoft-com:vml" xmlns:wp14="http://schemas.microsoft.com/office/word/2010/wordprocessingDrawing" xmlns:wp="http://schemas.openxmlformats.org/drawingml/2006/wordprocessingDrawing" xmlns:w10="urn:schemas-microsoft-com:office:word" xmlns:w="http://schemas.openxmlformats.org/wordprocessingml/2006/main" xmlns:w14="http://schemas.microsoft.com/office/word/2010/wordml" xmlns:w15="http://schemas.microsoft.com/office/word/2012/wordml" xmlns:wpg="http://schemas.microsoft.com/office/word/2010/wordprocessingGroup" xmlns:wpi="http://schemas.microsoft.com/office/word/2010/wordprocessingInk" xmlns:wne="http://schemas.microsoft.com/office/word/2006/wordml" xmlns:wps="http://schemas.microsoft.com/office/word/2010/wordprocessingShape" mc:Ignorable="w14 w15 wp14">
   <w:footnote w:type="separator" w:id="-1">
@@ -317,36 +342,6 @@
     </w:p>
   </w:footnote>
 </w:footnotes>
-</file>
-
-<file path=word/header1.xml><?xml version="1.0" encoding="utf-8"?>
-<w:hdr xmlns:wpc="http://schemas.microsoft.com/office/word/2010/wordprocessingCanvas" xmlns:mo="http://schemas.microsoft.com/office/mac/office/2008/main" xmlns:mc="http://schemas.openxmlformats.org/markup-compatibility/2006" xmlns:mv="urn:schemas-microsoft-com:mac:vml" xmlns:o="urn:schemas-microsoft-com:office:office" xmlns:r="http://schemas.openxmlformats.org/officeDocument/2006/relationships" xmlns:m="http://schemas.openxmlformats.org/officeDocument/2006/math" xmlns:v="urn:schemas-microsoft-com:vml" xmlns:wp14="http://schemas.microsoft.com/office/word/2010/wordprocessingDrawing" xmlns:wp="http://schemas.openxmlformats.org/drawingml/2006/wordprocessingDrawing" xmlns:w10="urn:schemas-microsoft-com:office:word" xmlns:w="http://schemas.openxmlformats.org/wordprocessingml/2006/main" xmlns:w14="http://schemas.microsoft.com/office/word/2010/wordml" xmlns:w15="http://schemas.microsoft.com/office/word/2012/wordml" xmlns:wpg="http://schemas.microsoft.com/office/word/2010/wordprocessingGroup" xmlns:wpi="http://schemas.microsoft.com/office/word/2010/wordprocessingInk" xmlns:wne="http://schemas.microsoft.com/office/word/2006/wordml" xmlns:wps="http://schemas.microsoft.com/office/word/2010/wordprocessingShape" mc:Ignorable="w14 w15 wp14">
-  <w:p>
-    <w:pPr>
-      <w:pStyle w:val="Header"/>
-    </w:pPr>
-  </w:p>
-</w:hdr>
-</file>
-
-<file path=word/header2.xml><?xml version="1.0" encoding="utf-8"?>
-<w:hdr xmlns:wpc="http://schemas.microsoft.com/office/word/2010/wordprocessingCanvas" xmlns:mo="http://schemas.microsoft.com/office/mac/office/2008/main" xmlns:mc="http://schemas.openxmlformats.org/markup-compatibility/2006" xmlns:mv="urn:schemas-microsoft-com:mac:vml" xmlns:o="urn:schemas-microsoft-com:office:office" xmlns:r="http://schemas.openxmlformats.org/officeDocument/2006/relationships" xmlns:m="http://schemas.openxmlformats.org/officeDocument/2006/math" xmlns:v="urn:schemas-microsoft-com:vml" xmlns:wp14="http://schemas.microsoft.com/office/word/2010/wordprocessingDrawing" xmlns:wp="http://schemas.openxmlformats.org/drawingml/2006/wordprocessingDrawing" xmlns:w10="urn:schemas-microsoft-com:office:word" xmlns:w="http://schemas.openxmlformats.org/wordprocessingml/2006/main" xmlns:w14="http://schemas.microsoft.com/office/word/2010/wordml" xmlns:w15="http://schemas.microsoft.com/office/word/2012/wordml" xmlns:wpg="http://schemas.microsoft.com/office/word/2010/wordprocessingGroup" xmlns:wpi="http://schemas.microsoft.com/office/word/2010/wordprocessingInk" xmlns:wne="http://schemas.microsoft.com/office/word/2006/wordml" xmlns:wps="http://schemas.microsoft.com/office/word/2010/wordprocessingShape" mc:Ignorable="w14 w15 wp14">
-  <w:p>
-    <w:pPr>
-      <w:pStyle w:val="Header"/>
-    </w:pPr>
-  </w:p>
-</w:hdr>
-</file>
-
-<file path=word/header3.xml><?xml version="1.0" encoding="utf-8"?>
-<w:hdr xmlns:wpc="http://schemas.microsoft.com/office/word/2010/wordprocessingCanvas" xmlns:mo="http://schemas.microsoft.com/office/mac/office/2008/main" xmlns:mc="http://schemas.openxmlformats.org/markup-compatibility/2006" xmlns:mv="urn:schemas-microsoft-com:mac:vml" xmlns:o="urn:schemas-microsoft-com:office:office" xmlns:r="http://schemas.openxmlformats.org/officeDocument/2006/relationships" xmlns:m="http://schemas.openxmlformats.org/officeDocument/2006/math" xmlns:v="urn:schemas-microsoft-com:vml" xmlns:wp14="http://schemas.microsoft.com/office/word/2010/wordprocessingDrawing" xmlns:wp="http://schemas.openxmlformats.org/drawingml/2006/wordprocessingDrawing" xmlns:w10="urn:schemas-microsoft-com:office:word" xmlns:w="http://schemas.openxmlformats.org/wordprocessingml/2006/main" xmlns:w14="http://schemas.microsoft.com/office/word/2010/wordml" xmlns:w15="http://schemas.microsoft.com/office/word/2012/wordml" xmlns:wpg="http://schemas.microsoft.com/office/word/2010/wordprocessingGroup" xmlns:wpi="http://schemas.microsoft.com/office/word/2010/wordprocessingInk" xmlns:wne="http://schemas.microsoft.com/office/word/2006/wordml" xmlns:wps="http://schemas.microsoft.com/office/word/2010/wordprocessingShape" mc:Ignorable="w14 w15 wp14">
-  <w:p>
-    <w:pPr>
-      <w:pStyle w:val="Header"/>
-    </w:pPr>
-  </w:p>
-</w:hdr>
 </file>
 
 <file path=word/numbering.xml><?xml version="1.0" encoding="utf-8"?>
@@ -1458,7 +1453,7 @@
 </file>
 
 <file path=customXml/itemProps1.xml><?xml version="1.0" encoding="utf-8"?>
-<ds:datastoreItem xmlns:ds="http://schemas.openxmlformats.org/officeDocument/2006/customXml" ds:itemID="{FA0FBECD-A0EB-6E4B-BDC4-4D6C6E9B86A1}">
+<ds:datastoreItem xmlns:ds="http://schemas.openxmlformats.org/officeDocument/2006/customXml" ds:itemID="{A366158F-A4C7-E642-8483-7A1706896E34}">
   <ds:schemaRefs>
     <ds:schemaRef ds:uri="http://schemas.openxmlformats.org/officeDocument/2006/bibliography"/>
   </ds:schemaRefs>

</xml_diff>